<commit_message>
before installing mail lib
</commit_message>
<xml_diff>
--- a/public/uploads/docs/Business-Investor-Visa.docx
+++ b/public/uploads/docs/Business-Investor-Visa.docx
@@ -24,14 +24,6 @@
         <w:gridCol w:w="2265"/>
       </w:tblGrid>
       <w:tr>
-        <w:tblPrEx>
-          <w:tblCellMar>
-            <w:top w:w="0" w:type="dxa"/>
-            <w:left w:w="0" w:type="dxa"/>
-            <w:bottom w:w="0" w:type="dxa"/>
-            <w:right w:w="0" w:type="dxa"/>
-          </w:tblCellMar>
-        </w:tblPrEx>
         <w:trPr>
           <w:cantSplit/>
           <w:trHeight w:val="465"/>
@@ -163,53 +155,35 @@
               </w:rPr>
               <w:fldChar w:fldCharType="separate"/>
             </w:r>
-            <w:bookmarkStart w:id="1" w:name="_GoBack"/>
-            <w:r>
-              <w:rPr>
-                <w:rFonts w:ascii="Arial" w:hAnsi="Arial" w:cs="Arial"/>
-                <w:bCs/>
-                <w:sz w:val="22"/>
-                <w:szCs w:val="22"/>
-              </w:rPr>
-              <w:t> </w:t>
-            </w:r>
-            <w:r>
-              <w:rPr>
-                <w:rFonts w:ascii="Arial" w:hAnsi="Arial" w:cs="Arial"/>
-                <w:bCs/>
-                <w:sz w:val="22"/>
-                <w:szCs w:val="22"/>
-              </w:rPr>
-              <w:t> </w:t>
-            </w:r>
-            <w:r>
-              <w:rPr>
-                <w:rFonts w:ascii="Arial" w:hAnsi="Arial" w:cs="Arial"/>
-                <w:bCs/>
-                <w:sz w:val="22"/>
-                <w:szCs w:val="22"/>
-              </w:rPr>
-              <w:t> </w:t>
-            </w:r>
-            <w:r>
-              <w:rPr>
-                <w:rFonts w:ascii="Arial" w:hAnsi="Arial" w:cs="Arial"/>
-                <w:bCs/>
-                <w:sz w:val="22"/>
-                <w:szCs w:val="22"/>
-              </w:rPr>
-              <w:t> </w:t>
-            </w:r>
-            <w:r>
-              <w:rPr>
-                <w:rFonts w:ascii="Arial" w:hAnsi="Arial" w:cs="Arial"/>
-                <w:bCs/>
-                <w:sz w:val="22"/>
-                <w:szCs w:val="22"/>
-              </w:rPr>
-              <w:t> </w:t>
-            </w:r>
-            <w:bookmarkEnd w:id="1"/>
+            <w:r>
+              <w:rPr>
+                <w:rFonts w:ascii="Arial" w:hAnsi="Arial" w:cs="Arial"/>
+                <w:bCs/>
+                <w:sz w:val="22"/>
+                <w:szCs w:val="22"/>
+              </w:rPr>
+              <w:t>${</w:t>
+            </w:r>
+            <w:proofErr w:type="spellStart"/>
+            <w:r>
+              <w:rPr>
+                <w:rFonts w:ascii="Arial" w:hAnsi="Arial" w:cs="Arial"/>
+                <w:bCs/>
+                <w:sz w:val="22"/>
+                <w:szCs w:val="22"/>
+              </w:rPr>
+              <w:t>first_name</w:t>
+            </w:r>
+            <w:proofErr w:type="spellEnd"/>
+            <w:r>
+              <w:rPr>
+                <w:rFonts w:ascii="Arial" w:hAnsi="Arial" w:cs="Arial"/>
+                <w:bCs/>
+                <w:sz w:val="22"/>
+                <w:szCs w:val="22"/>
+              </w:rPr>
+              <w:t>}</w:t>
+            </w:r>
             <w:r>
               <w:rPr>
                 <w:rFonts w:ascii="Arial" w:hAnsi="Arial" w:cs="Arial"/>
@@ -263,14 +237,6 @@
         </w:tc>
       </w:tr>
       <w:tr>
-        <w:tblPrEx>
-          <w:tblCellMar>
-            <w:top w:w="0" w:type="dxa"/>
-            <w:left w:w="0" w:type="dxa"/>
-            <w:bottom w:w="0" w:type="dxa"/>
-            <w:right w:w="0" w:type="dxa"/>
-          </w:tblCellMar>
-        </w:tblPrEx>
         <w:trPr>
           <w:cantSplit/>
           <w:trHeight w:val="445"/>
@@ -366,7 +332,7 @@
                 </w:ffData>
               </w:fldChar>
             </w:r>
-            <w:bookmarkStart w:id="2" w:name="Tekst2"/>
+            <w:bookmarkStart w:id="1" w:name="Tekst2"/>
             <w:r>
               <w:rPr>
                 <w:rFonts w:ascii="Arial" w:hAnsi="Arial" w:cs="Arial"/>
@@ -401,47 +367,7 @@
                 <w:sz w:val="22"/>
                 <w:szCs w:val="22"/>
               </w:rPr>
-              <w:t> </w:t>
-            </w:r>
-            <w:r>
-              <w:rPr>
-                <w:rFonts w:ascii="Arial" w:hAnsi="Arial" w:cs="Arial"/>
-                <w:bCs/>
-                <w:noProof/>
-                <w:sz w:val="22"/>
-                <w:szCs w:val="22"/>
-              </w:rPr>
-              <w:t> </w:t>
-            </w:r>
-            <w:r>
-              <w:rPr>
-                <w:rFonts w:ascii="Arial" w:hAnsi="Arial" w:cs="Arial"/>
-                <w:bCs/>
-                <w:noProof/>
-                <w:sz w:val="22"/>
-                <w:szCs w:val="22"/>
-              </w:rPr>
-              <w:t> </w:t>
-            </w:r>
-            <w:r>
-              <w:rPr>
-                <w:rFonts w:ascii="Arial" w:hAnsi="Arial" w:cs="Arial"/>
-                <w:bCs/>
-                <w:noProof/>
-                <w:sz w:val="22"/>
-                <w:szCs w:val="22"/>
-              </w:rPr>
-              <w:t> </w:t>
-            </w:r>
-            <w:r>
-              <w:rPr>
-                <w:rFonts w:ascii="Arial" w:hAnsi="Arial" w:cs="Arial"/>
-                <w:bCs/>
-                <w:noProof/>
-                <w:sz w:val="22"/>
-                <w:szCs w:val="22"/>
-              </w:rPr>
-              <w:t> </w:t>
+              <w:t>${last_name}</w:t>
             </w:r>
             <w:r>
               <w:rPr>
@@ -452,7 +378,7 @@
               </w:rPr>
               <w:fldChar w:fldCharType="end"/>
             </w:r>
-            <w:bookmarkEnd w:id="2"/>
+            <w:bookmarkEnd w:id="1"/>
           </w:p>
         </w:tc>
         <w:tc>
@@ -613,7 +539,7 @@
               <w:t>Application lodged at</w:t>
             </w:r>
           </w:p>
-          <w:bookmarkStart w:id="3" w:name="Kontrol15"/>
+          <w:bookmarkStart w:id="2" w:name="Kontrol15"/>
           <w:p>
             <w:pPr>
               <w:tabs>
@@ -672,7 +598,7 @@
               </w:rPr>
               <w:fldChar w:fldCharType="end"/>
             </w:r>
-            <w:bookmarkEnd w:id="3"/>
+            <w:bookmarkEnd w:id="2"/>
             <w:r>
               <w:rPr>
                 <w:rFonts w:ascii="Arial" w:hAnsi="Arial" w:cs="Arial"/>
@@ -700,7 +626,7 @@
               </w:rPr>
             </w:pPr>
           </w:p>
-          <w:bookmarkStart w:id="4" w:name="Kontrol16"/>
+          <w:bookmarkStart w:id="3" w:name="Kontrol16"/>
           <w:p>
             <w:pPr>
               <w:tabs>
@@ -759,7 +685,7 @@
               </w:rPr>
               <w:fldChar w:fldCharType="end"/>
             </w:r>
-            <w:bookmarkEnd w:id="4"/>
+            <w:bookmarkEnd w:id="3"/>
             <w:r>
               <w:rPr>
                 <w:rFonts w:ascii="Arial" w:hAnsi="Arial" w:cs="Arial"/>
@@ -795,7 +721,7 @@
               </w:rPr>
             </w:pPr>
           </w:p>
-          <w:bookmarkStart w:id="5" w:name="Kontrol17"/>
+          <w:bookmarkStart w:id="4" w:name="Kontrol17"/>
           <w:p>
             <w:pPr>
               <w:tabs>
@@ -854,7 +780,7 @@
               </w:rPr>
               <w:fldChar w:fldCharType="end"/>
             </w:r>
-            <w:bookmarkEnd w:id="5"/>
+            <w:bookmarkEnd w:id="4"/>
             <w:r>
               <w:rPr>
                 <w:rFonts w:ascii="Arial" w:hAnsi="Arial" w:cs="Arial"/>
@@ -890,7 +816,7 @@
               </w:rPr>
             </w:pPr>
           </w:p>
-          <w:bookmarkStart w:id="6" w:name="Kontrol18"/>
+          <w:bookmarkStart w:id="5" w:name="Kontrol18"/>
           <w:p>
             <w:pPr>
               <w:tabs>
@@ -948,7 +874,7 @@
               </w:rPr>
               <w:fldChar w:fldCharType="end"/>
             </w:r>
-            <w:bookmarkEnd w:id="6"/>
+            <w:bookmarkEnd w:id="5"/>
             <w:r>
               <w:rPr>
                 <w:rFonts w:ascii="Arial" w:hAnsi="Arial" w:cs="Arial"/>
@@ -983,7 +909,7 @@
               </w:rPr>
             </w:pPr>
           </w:p>
-          <w:bookmarkStart w:id="7" w:name="Kontrol19"/>
+          <w:bookmarkStart w:id="6" w:name="Kontrol19"/>
           <w:p>
             <w:pPr>
               <w:tabs>
@@ -1042,7 +968,7 @@
               </w:rPr>
               <w:fldChar w:fldCharType="end"/>
             </w:r>
-            <w:bookmarkEnd w:id="7"/>
+            <w:bookmarkEnd w:id="6"/>
             <w:r>
               <w:rPr>
                 <w:rFonts w:ascii="Arial" w:hAnsi="Arial" w:cs="Arial"/>
@@ -1158,7 +1084,7 @@
               </w:rPr>
             </w:pPr>
           </w:p>
-          <w:bookmarkStart w:id="8" w:name="Kontrol20"/>
+          <w:bookmarkStart w:id="7" w:name="Kontrol20"/>
           <w:p>
             <w:pPr>
               <w:tabs>
@@ -1217,7 +1143,7 @@
               </w:rPr>
               <w:fldChar w:fldCharType="end"/>
             </w:r>
-            <w:bookmarkEnd w:id="8"/>
+            <w:bookmarkEnd w:id="7"/>
             <w:r>
               <w:rPr>
                 <w:rFonts w:ascii="Arial" w:hAnsi="Arial" w:cs="Arial"/>
@@ -1377,7 +1303,7 @@
               <w:t>Supporting documents:</w:t>
             </w:r>
           </w:p>
-          <w:bookmarkStart w:id="9" w:name="Kontrol34"/>
+          <w:bookmarkStart w:id="8" w:name="Kontrol34"/>
           <w:p>
             <w:pPr>
               <w:tabs>
@@ -1436,7 +1362,7 @@
               </w:rPr>
               <w:fldChar w:fldCharType="end"/>
             </w:r>
-            <w:bookmarkEnd w:id="9"/>
+            <w:bookmarkEnd w:id="8"/>
             <w:r>
               <w:rPr>
                 <w:rFonts w:ascii="Arial" w:hAnsi="Arial" w:cs="Arial"/>
@@ -1464,7 +1390,7 @@
               </w:rPr>
             </w:pPr>
           </w:p>
-          <w:bookmarkStart w:id="10" w:name="Kontrol35"/>
+          <w:bookmarkStart w:id="9" w:name="Kontrol35"/>
           <w:p>
             <w:pPr>
               <w:tabs>
@@ -1523,7 +1449,7 @@
               </w:rPr>
               <w:fldChar w:fldCharType="end"/>
             </w:r>
-            <w:bookmarkEnd w:id="10"/>
+            <w:bookmarkEnd w:id="9"/>
             <w:r>
               <w:rPr>
                 <w:rFonts w:ascii="Arial" w:hAnsi="Arial" w:cs="Arial"/>
@@ -1551,7 +1477,7 @@
               </w:rPr>
             </w:pPr>
           </w:p>
-          <w:bookmarkStart w:id="11" w:name="Kontrol36"/>
+          <w:bookmarkStart w:id="10" w:name="Kontrol36"/>
           <w:p>
             <w:pPr>
               <w:tabs>
@@ -1609,7 +1535,7 @@
               </w:rPr>
               <w:fldChar w:fldCharType="end"/>
             </w:r>
-            <w:bookmarkEnd w:id="11"/>
+            <w:bookmarkEnd w:id="10"/>
             <w:r>
               <w:rPr>
                 <w:rFonts w:ascii="Arial" w:hAnsi="Arial" w:cs="Arial"/>
@@ -1636,7 +1562,7 @@
               </w:rPr>
             </w:pPr>
           </w:p>
-          <w:bookmarkStart w:id="12" w:name="Kontrol37"/>
+          <w:bookmarkStart w:id="11" w:name="Kontrol37"/>
           <w:p>
             <w:pPr>
               <w:tabs>
@@ -1695,7 +1621,7 @@
               </w:rPr>
               <w:fldChar w:fldCharType="end"/>
             </w:r>
-            <w:bookmarkEnd w:id="12"/>
+            <w:bookmarkEnd w:id="11"/>
             <w:r>
               <w:rPr>
                 <w:rFonts w:ascii="Arial" w:hAnsi="Arial" w:cs="Arial"/>
@@ -1723,7 +1649,7 @@
               </w:rPr>
             </w:pPr>
           </w:p>
-          <w:bookmarkStart w:id="13" w:name="Kontrol38"/>
+          <w:bookmarkStart w:id="12" w:name="Kontrol38"/>
           <w:p>
             <w:pPr>
               <w:tabs>
@@ -1782,7 +1708,7 @@
               </w:rPr>
               <w:fldChar w:fldCharType="end"/>
             </w:r>
-            <w:bookmarkEnd w:id="13"/>
+            <w:bookmarkEnd w:id="12"/>
             <w:r>
               <w:rPr>
                 <w:rFonts w:ascii="Arial" w:hAnsi="Arial" w:cs="Arial"/>
@@ -1810,7 +1736,7 @@
               </w:rPr>
             </w:pPr>
           </w:p>
-          <w:bookmarkStart w:id="14" w:name="Kontrol39"/>
+          <w:bookmarkStart w:id="13" w:name="Kontrol39"/>
           <w:p>
             <w:pPr>
               <w:tabs>
@@ -1869,7 +1795,7 @@
               </w:rPr>
               <w:fldChar w:fldCharType="end"/>
             </w:r>
-            <w:bookmarkEnd w:id="14"/>
+            <w:bookmarkEnd w:id="13"/>
             <w:r>
               <w:rPr>
                 <w:rFonts w:ascii="Arial" w:hAnsi="Arial" w:cs="Arial"/>
@@ -1941,7 +1867,7 @@
               <w:t>Visa decision:</w:t>
             </w:r>
           </w:p>
-          <w:bookmarkStart w:id="15" w:name="Kontrol40"/>
+          <w:bookmarkStart w:id="14" w:name="Kontrol40"/>
           <w:p>
             <w:pPr>
               <w:tabs>
@@ -2000,7 +1926,7 @@
               </w:rPr>
               <w:fldChar w:fldCharType="end"/>
             </w:r>
-            <w:bookmarkEnd w:id="15"/>
+            <w:bookmarkEnd w:id="14"/>
             <w:r>
               <w:rPr>
                 <w:rFonts w:ascii="Arial" w:hAnsi="Arial" w:cs="Arial"/>
@@ -2028,7 +1954,7 @@
               </w:rPr>
             </w:pPr>
           </w:p>
-          <w:bookmarkStart w:id="16" w:name="Kontrol41"/>
+          <w:bookmarkStart w:id="15" w:name="Kontrol41"/>
           <w:p>
             <w:pPr>
               <w:tabs>
@@ -2087,7 +2013,7 @@
               </w:rPr>
               <w:fldChar w:fldCharType="end"/>
             </w:r>
-            <w:bookmarkEnd w:id="16"/>
+            <w:bookmarkEnd w:id="15"/>
             <w:r>
               <w:rPr>
                 <w:rFonts w:ascii="Arial" w:hAnsi="Arial" w:cs="Arial"/>
@@ -2115,7 +2041,7 @@
               </w:rPr>
             </w:pPr>
           </w:p>
-          <w:bookmarkStart w:id="17" w:name="Kontrol42"/>
+          <w:bookmarkStart w:id="16" w:name="Kontrol42"/>
           <w:p>
             <w:pPr>
               <w:tabs>
@@ -2174,7 +2100,7 @@
               </w:rPr>
               <w:fldChar w:fldCharType="end"/>
             </w:r>
-            <w:bookmarkEnd w:id="17"/>
+            <w:bookmarkEnd w:id="16"/>
             <w:r>
               <w:rPr>
                 <w:rFonts w:ascii="Arial" w:hAnsi="Arial" w:cs="Arial"/>
@@ -2202,7 +2128,7 @@
               </w:rPr>
             </w:pPr>
           </w:p>
-          <w:bookmarkStart w:id="18" w:name="Kontrol43"/>
+          <w:bookmarkStart w:id="17" w:name="Kontrol43"/>
           <w:p>
             <w:pPr>
               <w:tabs>
@@ -2261,7 +2187,7 @@
               </w:rPr>
               <w:fldChar w:fldCharType="end"/>
             </w:r>
-            <w:bookmarkEnd w:id="18"/>
+            <w:bookmarkEnd w:id="17"/>
             <w:r>
               <w:rPr>
                 <w:rFonts w:ascii="Arial" w:hAnsi="Arial" w:cs="Arial"/>
@@ -2289,7 +2215,7 @@
               </w:rPr>
             </w:pPr>
           </w:p>
-          <w:bookmarkStart w:id="19" w:name="Kontrol44"/>
+          <w:bookmarkStart w:id="18" w:name="Kontrol44"/>
           <w:p>
             <w:pPr>
               <w:tabs>
@@ -2348,7 +2274,7 @@
               </w:rPr>
               <w:fldChar w:fldCharType="end"/>
             </w:r>
-            <w:bookmarkEnd w:id="19"/>
+            <w:bookmarkEnd w:id="18"/>
             <w:r>
               <w:rPr>
                 <w:rFonts w:ascii="Arial" w:hAnsi="Arial" w:cs="Arial"/>
@@ -2361,14 +2287,6 @@
         </w:tc>
       </w:tr>
       <w:tr>
-        <w:tblPrEx>
-          <w:tblCellMar>
-            <w:top w:w="0" w:type="dxa"/>
-            <w:left w:w="0" w:type="dxa"/>
-            <w:bottom w:w="0" w:type="dxa"/>
-            <w:right w:w="0" w:type="dxa"/>
-          </w:tblCellMar>
-        </w:tblPrEx>
         <w:trPr>
           <w:cantSplit/>
           <w:trHeight w:val="464"/>
@@ -2497,7 +2415,7 @@
                 </w:ffData>
               </w:fldChar>
             </w:r>
-            <w:bookmarkStart w:id="20" w:name="Tekst3"/>
+            <w:bookmarkStart w:id="19" w:name="Tekst3"/>
             <w:r>
               <w:rPr>
                 <w:rFonts w:ascii="Arial" w:hAnsi="Arial" w:cs="Arial"/>
@@ -2532,47 +2450,7 @@
                 <w:sz w:val="22"/>
                 <w:szCs w:val="22"/>
               </w:rPr>
-              <w:t> </w:t>
-            </w:r>
-            <w:r>
-              <w:rPr>
-                <w:rFonts w:ascii="Arial" w:hAnsi="Arial" w:cs="Arial"/>
-                <w:bCs/>
-                <w:noProof/>
-                <w:sz w:val="22"/>
-                <w:szCs w:val="22"/>
-              </w:rPr>
-              <w:t> </w:t>
-            </w:r>
-            <w:r>
-              <w:rPr>
-                <w:rFonts w:ascii="Arial" w:hAnsi="Arial" w:cs="Arial"/>
-                <w:bCs/>
-                <w:noProof/>
-                <w:sz w:val="22"/>
-                <w:szCs w:val="22"/>
-              </w:rPr>
-              <w:t> </w:t>
-            </w:r>
-            <w:r>
-              <w:rPr>
-                <w:rFonts w:ascii="Arial" w:hAnsi="Arial" w:cs="Arial"/>
-                <w:bCs/>
-                <w:noProof/>
-                <w:sz w:val="22"/>
-                <w:szCs w:val="22"/>
-              </w:rPr>
-              <w:t> </w:t>
-            </w:r>
-            <w:r>
-              <w:rPr>
-                <w:rFonts w:ascii="Arial" w:hAnsi="Arial" w:cs="Arial"/>
-                <w:bCs/>
-                <w:noProof/>
-                <w:sz w:val="22"/>
-                <w:szCs w:val="22"/>
-              </w:rPr>
-              <w:t> </w:t>
+              <w:t>${first_name}</w:t>
             </w:r>
             <w:r>
               <w:rPr>
@@ -2583,7 +2461,7 @@
               </w:rPr>
               <w:fldChar w:fldCharType="end"/>
             </w:r>
-            <w:bookmarkEnd w:id="20"/>
+            <w:bookmarkEnd w:id="19"/>
           </w:p>
         </w:tc>
         <w:tc>
@@ -2615,14 +2493,6 @@
         </w:tc>
       </w:tr>
       <w:tr>
-        <w:tblPrEx>
-          <w:tblCellMar>
-            <w:top w:w="0" w:type="dxa"/>
-            <w:left w:w="0" w:type="dxa"/>
-            <w:bottom w:w="0" w:type="dxa"/>
-            <w:right w:w="0" w:type="dxa"/>
-          </w:tblCellMar>
-        </w:tblPrEx>
         <w:trPr>
           <w:cantSplit/>
           <w:trHeight w:val="413"/>
@@ -2709,7 +2579,7 @@
                 </w:ffData>
               </w:fldChar>
             </w:r>
-            <w:bookmarkStart w:id="21" w:name="Tekst4"/>
+            <w:bookmarkStart w:id="20" w:name="Tekst4"/>
             <w:r>
               <w:rPr>
                 <w:rFonts w:ascii="Arial" w:hAnsi="Arial" w:cs="Arial"/>
@@ -2744,47 +2614,7 @@
                 <w:sz w:val="22"/>
                 <w:szCs w:val="22"/>
               </w:rPr>
-              <w:t> </w:t>
-            </w:r>
-            <w:r>
-              <w:rPr>
-                <w:rFonts w:ascii="Arial" w:hAnsi="Arial" w:cs="Arial"/>
-                <w:bCs/>
-                <w:noProof/>
-                <w:sz w:val="22"/>
-                <w:szCs w:val="22"/>
-              </w:rPr>
-              <w:t> </w:t>
-            </w:r>
-            <w:r>
-              <w:rPr>
-                <w:rFonts w:ascii="Arial" w:hAnsi="Arial" w:cs="Arial"/>
-                <w:bCs/>
-                <w:noProof/>
-                <w:sz w:val="22"/>
-                <w:szCs w:val="22"/>
-              </w:rPr>
-              <w:t> </w:t>
-            </w:r>
-            <w:r>
-              <w:rPr>
-                <w:rFonts w:ascii="Arial" w:hAnsi="Arial" w:cs="Arial"/>
-                <w:bCs/>
-                <w:noProof/>
-                <w:sz w:val="22"/>
-                <w:szCs w:val="22"/>
-              </w:rPr>
-              <w:t> </w:t>
-            </w:r>
-            <w:r>
-              <w:rPr>
-                <w:rFonts w:ascii="Arial" w:hAnsi="Arial" w:cs="Arial"/>
-                <w:bCs/>
-                <w:noProof/>
-                <w:sz w:val="22"/>
-                <w:szCs w:val="22"/>
-              </w:rPr>
-              <w:t> </w:t>
+              <w:t>${date_of_birth}</w:t>
             </w:r>
             <w:r>
               <w:rPr>
@@ -2795,7 +2625,7 @@
               </w:rPr>
               <w:fldChar w:fldCharType="end"/>
             </w:r>
-            <w:bookmarkEnd w:id="21"/>
+            <w:bookmarkEnd w:id="20"/>
           </w:p>
         </w:tc>
         <w:tc>
@@ -2880,7 +2710,7 @@
                 </w:ffData>
               </w:fldChar>
             </w:r>
-            <w:bookmarkStart w:id="22" w:name="Tekst5"/>
+            <w:bookmarkStart w:id="21" w:name="Tekst5"/>
             <w:r>
               <w:rPr>
                 <w:rFonts w:ascii="Arial" w:hAnsi="Arial" w:cs="Arial"/>
@@ -2966,7 +2796,7 @@
               </w:rPr>
               <w:fldChar w:fldCharType="end"/>
             </w:r>
-            <w:bookmarkEnd w:id="22"/>
+            <w:bookmarkEnd w:id="21"/>
           </w:p>
         </w:tc>
         <w:tc>
@@ -3105,7 +2935,7 @@
                 </w:ffData>
               </w:fldChar>
             </w:r>
-            <w:bookmarkStart w:id="23" w:name="Tekst7"/>
+            <w:bookmarkStart w:id="22" w:name="Tekst7"/>
             <w:r>
               <w:rPr>
                 <w:rFonts w:ascii="Arial" w:hAnsi="Arial" w:cs="Arial"/>
@@ -3191,7 +3021,7 @@
               </w:rPr>
               <w:fldChar w:fldCharType="end"/>
             </w:r>
-            <w:bookmarkEnd w:id="23"/>
+            <w:bookmarkEnd w:id="22"/>
           </w:p>
         </w:tc>
         <w:tc>
@@ -3223,14 +3053,6 @@
         </w:tc>
       </w:tr>
       <w:tr>
-        <w:tblPrEx>
-          <w:tblCellMar>
-            <w:top w:w="0" w:type="dxa"/>
-            <w:left w:w="0" w:type="dxa"/>
-            <w:bottom w:w="0" w:type="dxa"/>
-            <w:right w:w="0" w:type="dxa"/>
-          </w:tblCellMar>
-        </w:tblPrEx>
         <w:trPr>
           <w:cantSplit/>
           <w:trHeight w:val="322"/>
@@ -3366,7 +3188,7 @@
                 </w:ffData>
               </w:fldChar>
             </w:r>
-            <w:bookmarkStart w:id="24" w:name="Tekst6"/>
+            <w:bookmarkStart w:id="23" w:name="Tekst6"/>
             <w:r>
               <w:rPr>
                 <w:rFonts w:ascii="Arial" w:hAnsi="Arial" w:cs="Arial"/>
@@ -3452,7 +3274,7 @@
               </w:rPr>
               <w:fldChar w:fldCharType="end"/>
             </w:r>
-            <w:bookmarkEnd w:id="24"/>
+            <w:bookmarkEnd w:id="23"/>
           </w:p>
         </w:tc>
         <w:tc>
@@ -3515,14 +3337,6 @@
         </w:tc>
       </w:tr>
       <w:tr>
-        <w:tblPrEx>
-          <w:tblCellMar>
-            <w:top w:w="0" w:type="dxa"/>
-            <w:left w:w="0" w:type="dxa"/>
-            <w:bottom w:w="0" w:type="dxa"/>
-            <w:right w:w="0" w:type="dxa"/>
-          </w:tblCellMar>
-        </w:tblPrEx>
         <w:trPr>
           <w:cantSplit/>
         </w:trPr>
@@ -3617,7 +3431,7 @@
               </w:rPr>
               <w:t xml:space="preserve">     </w:t>
             </w:r>
-            <w:bookmarkStart w:id="25" w:name="Kontrol1"/>
+            <w:bookmarkStart w:id="24" w:name="Kontrol1"/>
             <w:r>
               <w:rPr>
                 <w:rFonts w:ascii="Arial" w:hAnsi="Arial" w:cs="Arial"/>
@@ -3663,7 +3477,7 @@
               </w:rPr>
               <w:fldChar w:fldCharType="end"/>
             </w:r>
-            <w:bookmarkEnd w:id="25"/>
+            <w:bookmarkEnd w:id="24"/>
             <w:r>
               <w:rPr>
                 <w:rFonts w:ascii="Arial" w:hAnsi="Arial" w:cs="Arial"/>
@@ -3691,7 +3505,7 @@
               </w:rPr>
               <w:t xml:space="preserve">     </w:t>
             </w:r>
-            <w:bookmarkStart w:id="26" w:name="Kontrol2"/>
+            <w:bookmarkStart w:id="25" w:name="Kontrol2"/>
             <w:r>
               <w:rPr>
                 <w:rFonts w:ascii="Arial" w:hAnsi="Arial" w:cs="Arial"/>
@@ -3737,7 +3551,7 @@
               </w:rPr>
               <w:fldChar w:fldCharType="end"/>
             </w:r>
-            <w:bookmarkEnd w:id="26"/>
+            <w:bookmarkEnd w:id="25"/>
             <w:r>
               <w:rPr>
                 <w:rFonts w:ascii="Arial" w:hAnsi="Arial" w:cs="Arial"/>
@@ -3850,7 +3664,7 @@
               </w:rPr>
               <w:t xml:space="preserve">     </w:t>
             </w:r>
-            <w:bookmarkStart w:id="27" w:name="Kontrol3"/>
+            <w:bookmarkStart w:id="26" w:name="Kontrol3"/>
             <w:r>
               <w:rPr>
                 <w:rFonts w:ascii="Arial" w:hAnsi="Arial" w:cs="Arial"/>
@@ -3896,7 +3710,7 @@
               </w:rPr>
               <w:fldChar w:fldCharType="end"/>
             </w:r>
-            <w:bookmarkEnd w:id="27"/>
+            <w:bookmarkEnd w:id="26"/>
             <w:r>
               <w:rPr>
                 <w:rFonts w:ascii="Arial" w:hAnsi="Arial" w:cs="Arial"/>
@@ -3906,7 +3720,7 @@
               </w:rPr>
               <w:t xml:space="preserve"> Single   </w:t>
             </w:r>
-            <w:bookmarkStart w:id="28" w:name="Kontrol4"/>
+            <w:bookmarkStart w:id="27" w:name="Kontrol4"/>
             <w:r>
               <w:rPr>
                 <w:rFonts w:ascii="Arial" w:hAnsi="Arial" w:cs="Arial"/>
@@ -3952,7 +3766,7 @@
               </w:rPr>
               <w:fldChar w:fldCharType="end"/>
             </w:r>
-            <w:bookmarkEnd w:id="28"/>
+            <w:bookmarkEnd w:id="27"/>
             <w:r>
               <w:rPr>
                 <w:rFonts w:ascii="Arial" w:hAnsi="Arial" w:cs="Arial"/>
@@ -3962,7 +3776,7 @@
               </w:rPr>
               <w:t xml:space="preserve"> Married  </w:t>
             </w:r>
-            <w:bookmarkStart w:id="29" w:name="Kontrol5"/>
+            <w:bookmarkStart w:id="28" w:name="Kontrol5"/>
             <w:r>
               <w:rPr>
                 <w:rFonts w:ascii="Arial" w:hAnsi="Arial" w:cs="Arial"/>
@@ -4008,7 +3822,7 @@
               </w:rPr>
               <w:fldChar w:fldCharType="end"/>
             </w:r>
-            <w:bookmarkEnd w:id="29"/>
+            <w:bookmarkEnd w:id="28"/>
             <w:r>
               <w:rPr>
                 <w:rFonts w:ascii="Arial" w:hAnsi="Arial" w:cs="Arial"/>
@@ -4018,7 +3832,7 @@
               </w:rPr>
               <w:t xml:space="preserve"> Separated  </w:t>
             </w:r>
-            <w:bookmarkStart w:id="30" w:name="Kontrol6"/>
+            <w:bookmarkStart w:id="29" w:name="Kontrol6"/>
             <w:r>
               <w:rPr>
                 <w:rFonts w:ascii="Arial" w:hAnsi="Arial" w:cs="Arial"/>
@@ -4064,7 +3878,7 @@
               </w:rPr>
               <w:fldChar w:fldCharType="end"/>
             </w:r>
-            <w:bookmarkEnd w:id="30"/>
+            <w:bookmarkEnd w:id="29"/>
             <w:r>
               <w:rPr>
                 <w:rFonts w:ascii="Arial" w:hAnsi="Arial" w:cs="Arial"/>
@@ -4074,7 +3888,7 @@
               </w:rPr>
               <w:t xml:space="preserve"> Divorced   </w:t>
             </w:r>
-            <w:bookmarkStart w:id="31" w:name="Kontrol7"/>
+            <w:bookmarkStart w:id="30" w:name="Kontrol7"/>
             <w:r>
               <w:rPr>
                 <w:rFonts w:ascii="Arial" w:hAnsi="Arial" w:cs="Arial"/>
@@ -4120,7 +3934,7 @@
               </w:rPr>
               <w:fldChar w:fldCharType="end"/>
             </w:r>
-            <w:bookmarkEnd w:id="31"/>
+            <w:bookmarkEnd w:id="30"/>
             <w:r>
               <w:rPr>
                 <w:rFonts w:ascii="Arial" w:hAnsi="Arial" w:cs="Arial"/>
@@ -4193,7 +4007,7 @@
               </w:rPr>
               <w:t xml:space="preserve">     </w:t>
             </w:r>
-            <w:bookmarkStart w:id="32" w:name="Kontrol8"/>
+            <w:bookmarkStart w:id="31" w:name="Kontrol8"/>
             <w:r>
               <w:rPr>
                 <w:rFonts w:ascii="Arial" w:hAnsi="Arial" w:cs="Arial"/>
@@ -4239,7 +4053,7 @@
               </w:rPr>
               <w:fldChar w:fldCharType="end"/>
             </w:r>
-            <w:bookmarkEnd w:id="32"/>
+            <w:bookmarkEnd w:id="31"/>
             <w:r>
               <w:rPr>
                 <w:rFonts w:ascii="Arial" w:hAnsi="Arial" w:cs="Arial"/>
@@ -4328,7 +4142,7 @@
                 </w:ffData>
               </w:fldChar>
             </w:r>
-            <w:bookmarkStart w:id="33" w:name="Tekst8"/>
+            <w:bookmarkStart w:id="32" w:name="Tekst8"/>
             <w:r>
               <w:rPr>
                 <w:rFonts w:ascii="Arial" w:hAnsi="Arial" w:cs="Arial"/>
@@ -4414,7 +4228,7 @@
               </w:rPr>
               <w:fldChar w:fldCharType="end"/>
             </w:r>
-            <w:bookmarkEnd w:id="33"/>
+            <w:bookmarkEnd w:id="32"/>
           </w:p>
           <w:p>
             <w:pPr>
@@ -4464,14 +4278,6 @@
         </w:tc>
       </w:tr>
       <w:tr>
-        <w:tblPrEx>
-          <w:tblCellMar>
-            <w:top w:w="0" w:type="dxa"/>
-            <w:left w:w="0" w:type="dxa"/>
-            <w:bottom w:w="0" w:type="dxa"/>
-            <w:right w:w="0" w:type="dxa"/>
-          </w:tblCellMar>
-        </w:tblPrEx>
         <w:trPr>
           <w:cantSplit/>
           <w:trHeight w:val="784"/>
@@ -4566,7 +4372,7 @@
                 </w:ffData>
               </w:fldChar>
             </w:r>
-            <w:bookmarkStart w:id="34" w:name="Tekst9"/>
+            <w:bookmarkStart w:id="33" w:name="Tekst9"/>
             <w:r>
               <w:rPr>
                 <w:rFonts w:ascii="Arial" w:hAnsi="Arial" w:cs="Arial"/>
@@ -4652,7 +4458,7 @@
               </w:rPr>
               <w:fldChar w:fldCharType="end"/>
             </w:r>
-            <w:bookmarkEnd w:id="34"/>
+            <w:bookmarkEnd w:id="33"/>
           </w:p>
           <w:p>
             <w:pPr>
@@ -4704,14 +4510,6 @@
         </w:tc>
       </w:tr>
       <w:tr>
-        <w:tblPrEx>
-          <w:tblCellMar>
-            <w:top w:w="0" w:type="dxa"/>
-            <w:left w:w="0" w:type="dxa"/>
-            <w:bottom w:w="0" w:type="dxa"/>
-            <w:right w:w="0" w:type="dxa"/>
-          </w:tblCellMar>
-        </w:tblPrEx>
         <w:trPr>
           <w:cantSplit/>
           <w:trHeight w:val="555"/>
@@ -4807,7 +4605,7 @@
                 </w:ffData>
               </w:fldChar>
             </w:r>
-            <w:bookmarkStart w:id="35" w:name="Tekst10"/>
+            <w:bookmarkStart w:id="34" w:name="Tekst10"/>
             <w:r>
               <w:rPr>
                 <w:rFonts w:ascii="Arial" w:hAnsi="Arial" w:cs="Arial"/>
@@ -4834,6 +4632,8 @@
               </w:rPr>
               <w:fldChar w:fldCharType="separate"/>
             </w:r>
+            <w:bookmarkStart w:id="35" w:name="_GoBack"/>
+            <w:bookmarkEnd w:id="35"/>
             <w:r>
               <w:rPr>
                 <w:rFonts w:ascii="Arial" w:hAnsi="Arial" w:cs="Arial"/>
@@ -4893,7 +4693,7 @@
               </w:rPr>
               <w:fldChar w:fldCharType="end"/>
             </w:r>
-            <w:bookmarkEnd w:id="35"/>
+            <w:bookmarkEnd w:id="34"/>
           </w:p>
           <w:p>
             <w:pPr>
@@ -4946,14 +4746,6 @@
         </w:tc>
       </w:tr>
       <w:tr>
-        <w:tblPrEx>
-          <w:tblCellMar>
-            <w:top w:w="0" w:type="dxa"/>
-            <w:left w:w="0" w:type="dxa"/>
-            <w:bottom w:w="0" w:type="dxa"/>
-            <w:right w:w="0" w:type="dxa"/>
-          </w:tblCellMar>
-        </w:tblPrEx>
         <w:trPr>
           <w:cantSplit/>
         </w:trPr>
@@ -5678,14 +5470,6 @@
         </w:tc>
       </w:tr>
       <w:tr>
-        <w:tblPrEx>
-          <w:tblCellMar>
-            <w:top w:w="0" w:type="dxa"/>
-            <w:left w:w="0" w:type="dxa"/>
-            <w:bottom w:w="0" w:type="dxa"/>
-            <w:right w:w="0" w:type="dxa"/>
-          </w:tblCellMar>
-        </w:tblPrEx>
         <w:trPr>
           <w:cantSplit/>
           <w:trHeight w:val="654"/>
@@ -6428,14 +6212,6 @@
         </w:tc>
       </w:tr>
       <w:tr>
-        <w:tblPrEx>
-          <w:tblCellMar>
-            <w:top w:w="0" w:type="dxa"/>
-            <w:left w:w="0" w:type="dxa"/>
-            <w:bottom w:w="0" w:type="dxa"/>
-            <w:right w:w="0" w:type="dxa"/>
-          </w:tblCellMar>
-        </w:tblPrEx>
         <w:trPr>
           <w:cantSplit/>
           <w:trHeight w:val="960"/>
@@ -6833,14 +6609,6 @@
         </w:tc>
       </w:tr>
       <w:tr>
-        <w:tblPrEx>
-          <w:tblCellMar>
-            <w:top w:w="0" w:type="dxa"/>
-            <w:left w:w="0" w:type="dxa"/>
-            <w:bottom w:w="0" w:type="dxa"/>
-            <w:right w:w="0" w:type="dxa"/>
-          </w:tblCellMar>
-        </w:tblPrEx>
         <w:trPr>
           <w:cantSplit/>
           <w:trHeight w:val="847"/>
@@ -7270,7 +7038,27 @@
                 <w:sz w:val="14"/>
                 <w:szCs w:val="14"/>
               </w:rPr>
-              <w:t xml:space="preserve">dence permit or equivalent  No. </w:t>
+              <w:t xml:space="preserve">dence permit or </w:t>
+            </w:r>
+            <w:proofErr w:type="gramStart"/>
+            <w:r>
+              <w:rPr>
+                <w:rFonts w:ascii="Arial" w:hAnsi="Arial" w:cs="Arial"/>
+                <w:bCs/>
+                <w:sz w:val="14"/>
+                <w:szCs w:val="14"/>
+              </w:rPr>
+              <w:t>equivalent  No</w:t>
+            </w:r>
+            <w:proofErr w:type="gramEnd"/>
+            <w:r>
+              <w:rPr>
+                <w:rFonts w:ascii="Arial" w:hAnsi="Arial" w:cs="Arial"/>
+                <w:bCs/>
+                <w:sz w:val="14"/>
+                <w:szCs w:val="14"/>
+              </w:rPr>
+              <w:t xml:space="preserve">. </w:t>
             </w:r>
             <w:r>
               <w:rPr>
@@ -7545,14 +7333,6 @@
         </w:tc>
       </w:tr>
       <w:tr>
-        <w:tblPrEx>
-          <w:tblCellMar>
-            <w:top w:w="0" w:type="dxa"/>
-            <w:left w:w="0" w:type="dxa"/>
-            <w:bottom w:w="0" w:type="dxa"/>
-            <w:right w:w="0" w:type="dxa"/>
-          </w:tblCellMar>
-        </w:tblPrEx>
         <w:trPr>
           <w:cantSplit/>
           <w:trHeight w:val="547"/>
@@ -8235,14 +8015,6 @@
         </w:tc>
       </w:tr>
       <w:tr>
-        <w:tblPrEx>
-          <w:tblCellMar>
-            <w:top w:w="0" w:type="dxa"/>
-            <w:left w:w="0" w:type="dxa"/>
-            <w:bottom w:w="0" w:type="dxa"/>
-            <w:right w:w="0" w:type="dxa"/>
-          </w:tblCellMar>
-        </w:tblPrEx>
         <w:trPr>
           <w:cantSplit/>
           <w:trHeight w:val="599"/>
@@ -8445,16 +8217,36 @@
                 <w:sz w:val="14"/>
                 <w:szCs w:val="14"/>
               </w:rPr>
-              <w:t xml:space="preserve">* 20  </w:t>
-            </w:r>
-            <w:r>
-              <w:rPr>
-                <w:rFonts w:ascii="Arial" w:hAnsi="Arial" w:cs="Arial"/>
-                <w:bCs/>
-                <w:sz w:val="14"/>
-                <w:szCs w:val="14"/>
-              </w:rPr>
-              <w:t>Employer and employer's address and telephone number. For students, name and address of educational establishment.</w:t>
+              <w:t xml:space="preserve">* </w:t>
+            </w:r>
+            <w:proofErr w:type="gramStart"/>
+            <w:r>
+              <w:rPr>
+                <w:rFonts w:ascii="Arial" w:hAnsi="Arial" w:cs="Arial"/>
+                <w:bCs/>
+                <w:sz w:val="14"/>
+                <w:szCs w:val="14"/>
+              </w:rPr>
+              <w:t xml:space="preserve">20  </w:t>
+            </w:r>
+            <w:r>
+              <w:rPr>
+                <w:rFonts w:ascii="Arial" w:hAnsi="Arial" w:cs="Arial"/>
+                <w:bCs/>
+                <w:sz w:val="14"/>
+                <w:szCs w:val="14"/>
+              </w:rPr>
+              <w:t>Employer</w:t>
+            </w:r>
+            <w:proofErr w:type="gramEnd"/>
+            <w:r>
+              <w:rPr>
+                <w:rFonts w:ascii="Arial" w:hAnsi="Arial" w:cs="Arial"/>
+                <w:bCs/>
+                <w:sz w:val="14"/>
+                <w:szCs w:val="14"/>
+              </w:rPr>
+              <w:t xml:space="preserve"> and employer's address and telephone number. For students, name and address of educational establishment.</w:t>
             </w:r>
           </w:p>
           <w:p>
@@ -8610,14 +8402,6 @@
         </w:tc>
       </w:tr>
       <w:tr>
-        <w:tblPrEx>
-          <w:tblCellMar>
-            <w:top w:w="0" w:type="dxa"/>
-            <w:left w:w="0" w:type="dxa"/>
-            <w:bottom w:w="0" w:type="dxa"/>
-            <w:right w:w="0" w:type="dxa"/>
-          </w:tblCellMar>
-        </w:tblPrEx>
         <w:trPr>
           <w:cantSplit/>
           <w:trHeight w:val="692"/>
@@ -9853,14 +9637,6 @@
         <w:gridCol w:w="2265"/>
       </w:tblGrid>
       <w:tr>
-        <w:tblPrEx>
-          <w:tblCellMar>
-            <w:top w:w="0" w:type="dxa"/>
-            <w:left w:w="0" w:type="dxa"/>
-            <w:bottom w:w="0" w:type="dxa"/>
-            <w:right w:w="0" w:type="dxa"/>
-          </w:tblCellMar>
-        </w:tblPrEx>
         <w:trPr>
           <w:cantSplit/>
           <w:trHeight w:val="794"/>
@@ -10276,14 +10052,6 @@
         </w:tc>
       </w:tr>
       <w:tr>
-        <w:tblPrEx>
-          <w:tblCellMar>
-            <w:top w:w="0" w:type="dxa"/>
-            <w:left w:w="0" w:type="dxa"/>
-            <w:bottom w:w="0" w:type="dxa"/>
-            <w:right w:w="0" w:type="dxa"/>
-          </w:tblCellMar>
-        </w:tblPrEx>
         <w:trPr>
           <w:cantSplit/>
           <w:trHeight w:val="930"/>
@@ -10970,14 +10738,6 @@
         <w:gridCol w:w="2268"/>
       </w:tblGrid>
       <w:tr>
-        <w:tblPrEx>
-          <w:tblCellMar>
-            <w:top w:w="0" w:type="dxa"/>
-            <w:left w:w="0" w:type="dxa"/>
-            <w:bottom w:w="0" w:type="dxa"/>
-            <w:right w:w="0" w:type="dxa"/>
-          </w:tblCellMar>
-        </w:tblPrEx>
         <w:trPr>
           <w:cantSplit/>
           <w:trHeight w:val="819"/>
@@ -11711,14 +11471,6 @@
         </w:tc>
       </w:tr>
       <w:tr>
-        <w:tblPrEx>
-          <w:tblCellMar>
-            <w:top w:w="0" w:type="dxa"/>
-            <w:left w:w="0" w:type="dxa"/>
-            <w:bottom w:w="0" w:type="dxa"/>
-            <w:right w:w="0" w:type="dxa"/>
-          </w:tblCellMar>
-        </w:tblPrEx>
         <w:trPr>
           <w:cantSplit/>
           <w:trHeight w:val="645"/>
@@ -12278,14 +12030,6 @@
         </w:tc>
       </w:tr>
       <w:tr>
-        <w:tblPrEx>
-          <w:tblCellMar>
-            <w:top w:w="0" w:type="dxa"/>
-            <w:left w:w="0" w:type="dxa"/>
-            <w:bottom w:w="0" w:type="dxa"/>
-            <w:right w:w="0" w:type="dxa"/>
-          </w:tblCellMar>
-        </w:tblPrEx>
         <w:trPr>
           <w:cantSplit/>
         </w:trPr>
@@ -13117,14 +12861,6 @@
         </w:tc>
       </w:tr>
       <w:tr>
-        <w:tblPrEx>
-          <w:tblCellMar>
-            <w:top w:w="0" w:type="dxa"/>
-            <w:left w:w="0" w:type="dxa"/>
-            <w:bottom w:w="0" w:type="dxa"/>
-            <w:right w:w="0" w:type="dxa"/>
-          </w:tblCellMar>
-        </w:tblPrEx>
         <w:trPr>
           <w:gridAfter w:val="1"/>
           <w:wAfter w:w="2268" w:type="dxa"/>
@@ -13557,14 +13293,6 @@
         </w:tc>
       </w:tr>
       <w:tr>
-        <w:tblPrEx>
-          <w:tblCellMar>
-            <w:top w:w="0" w:type="dxa"/>
-            <w:left w:w="0" w:type="dxa"/>
-            <w:bottom w:w="0" w:type="dxa"/>
-            <w:right w:w="0" w:type="dxa"/>
-          </w:tblCellMar>
-        </w:tblPrEx>
         <w:trPr>
           <w:cantSplit/>
           <w:trHeight w:val="863"/>
@@ -13605,7 +13333,17 @@
                 <w:sz w:val="14"/>
                 <w:szCs w:val="14"/>
               </w:rPr>
-              <w:t>* 31</w:t>
+              <w:t xml:space="preserve">* </w:t>
+            </w:r>
+            <w:proofErr w:type="gramStart"/>
+            <w:r>
+              <w:rPr>
+                <w:rFonts w:ascii="Arial" w:hAnsi="Arial" w:cs="Arial"/>
+                <w:bCs/>
+                <w:sz w:val="14"/>
+                <w:szCs w:val="14"/>
+              </w:rPr>
+              <w:t>31</w:t>
             </w:r>
             <w:r>
               <w:rPr>
@@ -13624,7 +13362,18 @@
                 <w:sz w:val="14"/>
                 <w:szCs w:val="14"/>
               </w:rPr>
-              <w:t xml:space="preserve">Surname and first name of the inviting person(s) in the Member State(s). If not applicable, name of hotel(s) or temporary </w:t>
+              <w:t>Surname</w:t>
+            </w:r>
+            <w:proofErr w:type="gramEnd"/>
+            <w:r>
+              <w:rPr>
+                <w:rFonts w:ascii="Arial" w:hAnsi="Arial" w:cs="Arial"/>
+                <w:bCs/>
+                <w:color w:val="000000"/>
+                <w:sz w:val="14"/>
+                <w:szCs w:val="14"/>
+              </w:rPr>
+              <w:t xml:space="preserve"> and first name of the inviting person(s) in the Member State(s). If not applicable, name of hotel(s) or temporary </w:t>
             </w:r>
             <w:r>
               <w:rPr>
@@ -13858,14 +13607,6 @@
         </w:tc>
       </w:tr>
       <w:tr>
-        <w:tblPrEx>
-          <w:tblCellMar>
-            <w:top w:w="0" w:type="dxa"/>
-            <w:left w:w="0" w:type="dxa"/>
-            <w:bottom w:w="0" w:type="dxa"/>
-            <w:right w:w="0" w:type="dxa"/>
-          </w:tblCellMar>
-        </w:tblPrEx>
         <w:trPr>
           <w:cantSplit/>
           <w:trHeight w:val="451"/>
@@ -14308,14 +14049,6 @@
         </w:tc>
       </w:tr>
       <w:tr>
-        <w:tblPrEx>
-          <w:tblCellMar>
-            <w:top w:w="0" w:type="dxa"/>
-            <w:left w:w="0" w:type="dxa"/>
-            <w:bottom w:w="0" w:type="dxa"/>
-            <w:right w:w="0" w:type="dxa"/>
-          </w:tblCellMar>
-        </w:tblPrEx>
         <w:trPr>
           <w:cantSplit/>
           <w:trHeight w:val="312"/>
@@ -14749,14 +14482,6 @@
         </w:tc>
       </w:tr>
       <w:tr>
-        <w:tblPrEx>
-          <w:tblCellMar>
-            <w:top w:w="0" w:type="dxa"/>
-            <w:left w:w="0" w:type="dxa"/>
-            <w:bottom w:w="0" w:type="dxa"/>
-            <w:right w:w="0" w:type="dxa"/>
-          </w:tblCellMar>
-        </w:tblPrEx>
         <w:trPr>
           <w:cantSplit/>
           <w:trHeight w:val="625"/>
@@ -15045,14 +14770,6 @@
         </w:tc>
       </w:tr>
       <w:tr>
-        <w:tblPrEx>
-          <w:tblCellMar>
-            <w:top w:w="0" w:type="dxa"/>
-            <w:left w:w="0" w:type="dxa"/>
-            <w:bottom w:w="0" w:type="dxa"/>
-            <w:right w:w="0" w:type="dxa"/>
-          </w:tblCellMar>
-        </w:tblPrEx>
         <w:trPr>
           <w:cantSplit/>
           <w:trHeight w:val="70"/>
@@ -15116,14 +14833,6 @@
         </w:tc>
       </w:tr>
       <w:tr>
-        <w:tblPrEx>
-          <w:tblCellMar>
-            <w:top w:w="0" w:type="dxa"/>
-            <w:left w:w="0" w:type="dxa"/>
-            <w:bottom w:w="0" w:type="dxa"/>
-            <w:right w:w="0" w:type="dxa"/>
-          </w:tblCellMar>
-        </w:tblPrEx>
         <w:trPr>
           <w:cantSplit/>
           <w:trHeight w:val="288"/>
@@ -15266,15 +14975,8 @@
           </w:p>
         </w:tc>
       </w:tr>
+      <w:bookmarkStart w:id="97" w:name="Kontrol56"/>
       <w:tr>
-        <w:tblPrEx>
-          <w:tblCellMar>
-            <w:top w:w="0" w:type="dxa"/>
-            <w:left w:w="0" w:type="dxa"/>
-            <w:bottom w:w="0" w:type="dxa"/>
-            <w:right w:w="0" w:type="dxa"/>
-          </w:tblCellMar>
-        </w:tblPrEx>
         <w:trPr>
           <w:cantSplit/>
           <w:trHeight w:val="644"/>
@@ -15309,7 +15011,6 @@
                 <w:szCs w:val="14"/>
               </w:rPr>
             </w:pPr>
-            <w:bookmarkStart w:id="97" w:name="Kontrol56"/>
             <w:r>
               <w:rPr>
                 <w:rFonts w:ascii="Arial" w:hAnsi="Arial" w:cs="Arial"/>
@@ -17498,14 +17199,6 @@
         </w:tc>
       </w:tr>
       <w:tr>
-        <w:tblPrEx>
-          <w:tblCellMar>
-            <w:top w:w="0" w:type="dxa"/>
-            <w:left w:w="0" w:type="dxa"/>
-            <w:bottom w:w="0" w:type="dxa"/>
-            <w:right w:w="0" w:type="dxa"/>
-          </w:tblCellMar>
-        </w:tblPrEx>
         <w:trPr>
           <w:cantSplit/>
         </w:trPr>
@@ -17627,14 +17320,6 @@
         <w:gridCol w:w="2268"/>
       </w:tblGrid>
       <w:tr>
-        <w:tblPrEx>
-          <w:tblCellMar>
-            <w:top w:w="0" w:type="dxa"/>
-            <w:left w:w="0" w:type="dxa"/>
-            <w:bottom w:w="0" w:type="dxa"/>
-            <w:right w:w="0" w:type="dxa"/>
-          </w:tblCellMar>
-        </w:tblPrEx>
         <w:trPr>
           <w:cantSplit/>
         </w:trPr>
@@ -17883,14 +17568,6 @@
         </w:tc>
       </w:tr>
       <w:tr>
-        <w:tblPrEx>
-          <w:tblCellMar>
-            <w:top w:w="0" w:type="dxa"/>
-            <w:left w:w="0" w:type="dxa"/>
-            <w:bottom w:w="0" w:type="dxa"/>
-            <w:right w:w="0" w:type="dxa"/>
-          </w:tblCellMar>
-        </w:tblPrEx>
         <w:trPr>
           <w:cantSplit/>
         </w:trPr>
@@ -18293,14 +17970,6 @@
         </w:tc>
       </w:tr>
       <w:tr>
-        <w:tblPrEx>
-          <w:tblCellMar>
-            <w:top w:w="0" w:type="dxa"/>
-            <w:left w:w="0" w:type="dxa"/>
-            <w:bottom w:w="0" w:type="dxa"/>
-            <w:right w:w="0" w:type="dxa"/>
-          </w:tblCellMar>
-        </w:tblPrEx>
         <w:trPr>
           <w:cantSplit/>
           <w:trHeight w:val="622"/>
@@ -18857,14 +18526,6 @@
         </w:tc>
       </w:tr>
       <w:tr>
-        <w:tblPrEx>
-          <w:tblCellMar>
-            <w:top w:w="0" w:type="dxa"/>
-            <w:left w:w="0" w:type="dxa"/>
-            <w:bottom w:w="0" w:type="dxa"/>
-            <w:right w:w="0" w:type="dxa"/>
-          </w:tblCellMar>
-        </w:tblPrEx>
         <w:trPr>
           <w:cantSplit/>
         </w:trPr>
@@ -19524,14 +19185,6 @@
         </w:tc>
       </w:tr>
       <w:tr>
-        <w:tblPrEx>
-          <w:tblCellMar>
-            <w:top w:w="0" w:type="dxa"/>
-            <w:left w:w="0" w:type="dxa"/>
-            <w:bottom w:w="0" w:type="dxa"/>
-            <w:right w:w="0" w:type="dxa"/>
-          </w:tblCellMar>
-        </w:tblPrEx>
         <w:trPr>
           <w:cantSplit/>
           <w:trHeight w:val="742"/>
@@ -19933,14 +19586,6 @@
         <w:gridCol w:w="10774"/>
       </w:tblGrid>
       <w:tr>
-        <w:tblPrEx>
-          <w:tblCellMar>
-            <w:top w:w="0" w:type="dxa"/>
-            <w:left w:w="0" w:type="dxa"/>
-            <w:bottom w:w="0" w:type="dxa"/>
-            <w:right w:w="0" w:type="dxa"/>
-          </w:tblCellMar>
-        </w:tblPrEx>
         <w:trPr>
           <w:cantSplit/>
         </w:trPr>
@@ -20048,14 +19693,6 @@
         <w:gridCol w:w="10774"/>
       </w:tblGrid>
       <w:tr>
-        <w:tblPrEx>
-          <w:tblCellMar>
-            <w:top w:w="0" w:type="dxa"/>
-            <w:left w:w="0" w:type="dxa"/>
-            <w:bottom w:w="0" w:type="dxa"/>
-            <w:right w:w="0" w:type="dxa"/>
-          </w:tblCellMar>
-        </w:tblPrEx>
         <w:trPr>
           <w:cantSplit/>
         </w:trPr>
@@ -20189,14 +19826,6 @@
         <w:gridCol w:w="10774"/>
       </w:tblGrid>
       <w:tr>
-        <w:tblPrEx>
-          <w:tblCellMar>
-            <w:top w:w="0" w:type="dxa"/>
-            <w:left w:w="0" w:type="dxa"/>
-            <w:bottom w:w="0" w:type="dxa"/>
-            <w:right w:w="0" w:type="dxa"/>
-          </w:tblCellMar>
-        </w:tblPrEx>
         <w:trPr>
           <w:cantSplit/>
         </w:trPr>
@@ -20483,14 +20112,6 @@
         <w:gridCol w:w="6710"/>
       </w:tblGrid>
       <w:tr>
-        <w:tblPrEx>
-          <w:tblCellMar>
-            <w:top w:w="0" w:type="dxa"/>
-            <w:left w:w="0" w:type="dxa"/>
-            <w:bottom w:w="0" w:type="dxa"/>
-            <w:right w:w="0" w:type="dxa"/>
-          </w:tblCellMar>
-        </w:tblPrEx>
         <w:trPr>
           <w:cantSplit/>
         </w:trPr>
@@ -23226,7 +22847,6 @@
     <w:uiPriority w:val="99"/>
     <w:semiHidden/>
     <w:unhideWhenUsed/>
-    <w:qFormat/>
     <w:tblPr>
       <w:tblInd w:w="0" w:type="dxa"/>
       <w:tblCellMar>
@@ -23239,6 +22859,7 @@
   </w:style>
   <w:style w:type="numbering" w:default="1" w:styleId="NoList">
     <w:name w:val="No List"/>
+    <w:uiPriority w:val="99"/>
     <w:semiHidden/>
     <w:unhideWhenUsed/>
   </w:style>
@@ -28997,11 +28618,9 @@
     <w:basedOn w:val="Normal"/>
     <w:rsid w:val="004E4041"/>
     <w:pPr>
-      <w:numPr>
-        <w:numId w:val="1"/>
-      </w:numPr>
       <w:tabs>
         <w:tab w:val="left" w:pos="284"/>
+        <w:tab w:val="num" w:pos="1440"/>
       </w:tabs>
       <w:spacing w:before="0" w:line="240" w:lineRule="auto"/>
       <w:ind w:left="284" w:hanging="284"/>
@@ -29018,15 +28637,15 @@
     <w:pPr>
       <w:keepNext/>
       <w:keepLines/>
-      <w:numPr>
-        <w:numId w:val="2"/>
-      </w:numPr>
       <w:pBdr>
         <w:top w:val="single" w:sz="4" w:space="1" w:color="auto"/>
         <w:left w:val="single" w:sz="4" w:space="4" w:color="auto"/>
         <w:bottom w:val="single" w:sz="4" w:space="1" w:color="auto"/>
         <w:right w:val="single" w:sz="4" w:space="4" w:color="auto"/>
       </w:pBdr>
+      <w:tabs>
+        <w:tab w:val="num" w:pos="360"/>
+      </w:tabs>
       <w:spacing w:before="0" w:after="120" w:line="240" w:lineRule="auto"/>
       <w:ind w:left="567" w:right="2267" w:hanging="567"/>
       <w:jc w:val="both"/>
@@ -29554,7 +29173,7 @@
     </w:rPr>
   </w:style>
   <w:style w:type="paragraph" w:customStyle="1" w:styleId="CharCharChar1CharCharCharCharCharCharCharCharChar">
-    <w:name w:val=" Char Char Char1 Char Char Char Char Char Char Char Char Char"/>
+    <w:name w:val="Char Char Char1 Char Char Char Char Char Char Char Char Char"/>
     <w:basedOn w:val="Normal"/>
     <w:rsid w:val="004E4041"/>
     <w:pPr>
@@ -29567,7 +29186,7 @@
     </w:rPr>
   </w:style>
   <w:style w:type="paragraph" w:customStyle="1" w:styleId="CharChar2Char">
-    <w:name w:val=" Char Char2 Char"/>
+    <w:name w:val="Char Char2 Char"/>
     <w:basedOn w:val="Normal"/>
     <w:rsid w:val="004E4041"/>
     <w:pPr>
@@ -29580,7 +29199,7 @@
     </w:rPr>
   </w:style>
   <w:style w:type="paragraph" w:customStyle="1" w:styleId="CharChar3CharChar">
-    <w:name w:val=" Char Char3 Char Char"/>
+    <w:name w:val="Char Char3 Char Char"/>
     <w:basedOn w:val="Normal"/>
     <w:rsid w:val="004E4041"/>
     <w:pPr>
@@ -29940,7 +29559,6 @@
     <w:uiPriority w:val="99"/>
     <w:semiHidden/>
     <w:unhideWhenUsed/>
-    <w:qFormat/>
     <w:tblPr>
       <w:tblInd w:w="0" w:type="dxa"/>
       <w:tblCellMar>
@@ -29953,6 +29571,7 @@
   </w:style>
   <w:style w:type="numbering" w:default="1" w:styleId="NoList">
     <w:name w:val="No List"/>
+    <w:uiPriority w:val="99"/>
     <w:semiHidden/>
     <w:unhideWhenUsed/>
   </w:style>
@@ -35711,11 +35330,9 @@
     <w:basedOn w:val="Normal"/>
     <w:rsid w:val="004E4041"/>
     <w:pPr>
-      <w:numPr>
-        <w:numId w:val="1"/>
-      </w:numPr>
       <w:tabs>
         <w:tab w:val="left" w:pos="284"/>
+        <w:tab w:val="num" w:pos="1440"/>
       </w:tabs>
       <w:spacing w:before="0" w:line="240" w:lineRule="auto"/>
       <w:ind w:left="284" w:hanging="284"/>
@@ -35732,15 +35349,15 @@
     <w:pPr>
       <w:keepNext/>
       <w:keepLines/>
-      <w:numPr>
-        <w:numId w:val="2"/>
-      </w:numPr>
       <w:pBdr>
         <w:top w:val="single" w:sz="4" w:space="1" w:color="auto"/>
         <w:left w:val="single" w:sz="4" w:space="4" w:color="auto"/>
         <w:bottom w:val="single" w:sz="4" w:space="1" w:color="auto"/>
         <w:right w:val="single" w:sz="4" w:space="4" w:color="auto"/>
       </w:pBdr>
+      <w:tabs>
+        <w:tab w:val="num" w:pos="360"/>
+      </w:tabs>
       <w:spacing w:before="0" w:after="120" w:line="240" w:lineRule="auto"/>
       <w:ind w:left="567" w:right="2267" w:hanging="567"/>
       <w:jc w:val="both"/>
@@ -36268,7 +35885,7 @@
     </w:rPr>
   </w:style>
   <w:style w:type="paragraph" w:customStyle="1" w:styleId="CharCharChar1CharCharCharCharCharCharCharCharChar">
-    <w:name w:val=" Char Char Char1 Char Char Char Char Char Char Char Char Char"/>
+    <w:name w:val="Char Char Char1 Char Char Char Char Char Char Char Char Char"/>
     <w:basedOn w:val="Normal"/>
     <w:rsid w:val="004E4041"/>
     <w:pPr>
@@ -36281,7 +35898,7 @@
     </w:rPr>
   </w:style>
   <w:style w:type="paragraph" w:customStyle="1" w:styleId="CharChar2Char">
-    <w:name w:val=" Char Char2 Char"/>
+    <w:name w:val="Char Char2 Char"/>
     <w:basedOn w:val="Normal"/>
     <w:rsid w:val="004E4041"/>
     <w:pPr>
@@ -36294,7 +35911,7 @@
     </w:rPr>
   </w:style>
   <w:style w:type="paragraph" w:customStyle="1" w:styleId="CharChar3CharChar">
-    <w:name w:val=" Char Char3 Char Char"/>
+    <w:name w:val="Char Char3 Char Char"/>
     <w:basedOn w:val="Normal"/>
     <w:rsid w:val="004E4041"/>
     <w:pPr>
@@ -36621,7 +36238,7 @@
 </file>
 
 <file path=customXml/itemProps1.xml><?xml version="1.0" encoding="utf-8"?>
-<ds:datastoreItem xmlns:ds="http://schemas.openxmlformats.org/officeDocument/2006/customXml" ds:itemID="{EC803B42-1CAA-474C-92DD-CA2BB8D35686}">
+<ds:datastoreItem xmlns:ds="http://schemas.openxmlformats.org/officeDocument/2006/customXml" ds:itemID="{58A54CAD-558F-45B1-8B9D-280CA84B8180}">
   <ds:schemaRefs>
     <ds:schemaRef ds:uri="http://schemas.openxmlformats.org/officeDocument/2006/bibliography"/>
   </ds:schemaRefs>

</xml_diff>